<commit_message>
update resume with new wording, remove and ignore old versions
</commit_message>
<xml_diff>
--- a/public/resume/jasonrushton.resume.docx
+++ b/public/resume/jasonrushton.resume.docx
@@ -2,6 +2,7 @@
 <file path=word/document.xml><?xml version="1.0" encoding="utf-8"?>
 <w:document xmlns:wpc="http://schemas.microsoft.com/office/word/2010/wordprocessingCanvas" xmlns:mc="http://schemas.openxmlformats.org/markup-compatibility/2006" xmlns:o="urn:schemas-microsoft-com:office:office" xmlns:r="http://schemas.openxmlformats.org/officeDocument/2006/relationships" xmlns:m="http://schemas.openxmlformats.org/officeDocument/2006/math" xmlns:v="urn:schemas-microsoft-com:vml" xmlns:wp14="http://schemas.microsoft.com/office/word/2010/wordprocessingDrawing" xmlns:wp="http://schemas.openxmlformats.org/drawingml/2006/wordprocessingDrawing" xmlns:w10="urn:schemas-microsoft-com:office:word" xmlns:w="http://schemas.openxmlformats.org/wordprocessingml/2006/main" xmlns:w14="http://schemas.microsoft.com/office/word/2010/wordml" xmlns:w15="http://schemas.microsoft.com/office/word/2012/wordml" xmlns:wpg="http://schemas.microsoft.com/office/word/2010/wordprocessingGroup" xmlns:wpi="http://schemas.microsoft.com/office/word/2010/wordprocessingInk" xmlns:wne="http://schemas.microsoft.com/office/word/2006/wordml" xmlns:wps="http://schemas.microsoft.com/office/word/2010/wordprocessingShape" mc:Ignorable="w14 w15 wp14">
   <w:body>
+    <w:p/>
     <w:tbl>
       <w:tblPr>
         <w:tblStyle w:val="TableGrid"/>
@@ -33,6 +34,14 @@
               <w:pStyle w:val="Heading2"/>
               <w:outlineLvl w:val="1"/>
             </w:pPr>
+          </w:p>
+          <w:p>
+            <w:pPr>
+              <w:pStyle w:val="Heading2"/>
+              <w:outlineLvl w:val="1"/>
+            </w:pPr>
+            <w:bookmarkStart w:id="0" w:name="_GoBack"/>
+            <w:bookmarkEnd w:id="0"/>
             <w:r>
               <w:t>Overview</w:t>
             </w:r>
@@ -46,45 +55,16 @@
           <w:p/>
           <w:p>
             <w:r>
-              <w:t xml:space="preserve">I have extensive experience with nearly every level of web development: using JavaScript frameworks, including React and Angular, to build front-end UI's and applications — building back-ends using Node and ColdFusion — writing and optimizing HTML, CSS, and JS — creating and optimizing assets in Photoshop — designing, tuning, and managing SQL databases — writing and tuning T-SQL queries and stored procedures — installing, administrating, and tuning servers including Node, </w:t>
-            </w:r>
-            <w:proofErr w:type="spellStart"/>
-            <w:r>
-              <w:t>Heroku</w:t>
-            </w:r>
-            <w:proofErr w:type="spellEnd"/>
-            <w:r>
-              <w:t>, Windows, IIS, SQL Server, and ColdFusion.</w:t>
+              <w:t>I'm a full-stack web developer with a deep understanding of every layer of web application architecture, and I absolutely love building stuff on the web. I've been at it since 2000, way back in the days of font tags, web safe colors, and using pixel.gif to make table based layouts work.</w:t>
             </w:r>
           </w:p>
           <w:p/>
           <w:p>
             <w:r>
-              <w:t>I absolutely love building stuff on the web, and I've been at it since the days of font tags, web safe colors, and using pixel.gif to make table based layouts work. The tools and techniques available today continue to make web development more and more exciting.</w:t>
+              <w:t>As a developer who enjoys front-end work, web development is in an incredibly exciting place. With the rise of client side SPA frameworks like React and Angular, alongside running Node on the server and for tooling, I have great hope for the future of building web based applications.</w:t>
             </w:r>
           </w:p>
           <w:p/>
-          <w:p>
-            <w:r>
-              <w:t xml:space="preserve">Web development is in an exciting place as the ascension of JavaScript provides amazing client side frameworks like React and Angular, server side JavaScript via Node and friends, and together, the beautiful capabilities of </w:t>
-            </w:r>
-            <w:proofErr w:type="spellStart"/>
-            <w:r>
-              <w:t>Isomophic</w:t>
-            </w:r>
-            <w:proofErr w:type="spellEnd"/>
-            <w:r>
-              <w:t xml:space="preserve"> JavaScript. Fantastic tools like NPM, Gulp, </w:t>
-            </w:r>
-            <w:proofErr w:type="spellStart"/>
-            <w:r>
-              <w:t>Browserify</w:t>
-            </w:r>
-            <w:proofErr w:type="spellEnd"/>
-            <w:r>
-              <w:t>, and Babel make for an amazing ecosystem and tool chain.</w:t>
-            </w:r>
-          </w:p>
           <w:p/>
           <w:p>
             <w:pPr>
@@ -306,8 +286,6 @@
                   <w:r>
                     <w:t>End</w:t>
                   </w:r>
-                  <w:bookmarkStart w:id="0" w:name="_GoBack"/>
-                  <w:bookmarkEnd w:id="0"/>
                 </w:p>
                 <w:p>
                   <w:pPr>
@@ -970,6 +948,12 @@
             <w:pPr>
               <w:pStyle w:val="smaller"/>
               <w:framePr w:hSpace="0" w:wrap="auto" w:vAnchor="margin" w:hAnchor="text" w:xAlign="left" w:yAlign="inline"/>
+            </w:pPr>
+          </w:p>
+          <w:p>
+            <w:pPr>
+              <w:pStyle w:val="Heading2"/>
+              <w:outlineLvl w:val="1"/>
             </w:pPr>
           </w:p>
           <w:p>
@@ -987,6 +971,9 @@
               <w:pStyle w:val="Heading3"/>
               <w:outlineLvl w:val="2"/>
             </w:pPr>
+            <w:r>
+              <w:t xml:space="preserve">4 Years as </w:t>
+            </w:r>
             <w:r>
               <w:t>Owner, 2011 – Current</w:t>
             </w:r>
@@ -1022,6 +1009,9 @@
               <w:pStyle w:val="Heading3"/>
               <w:outlineLvl w:val="2"/>
             </w:pPr>
+            <w:r>
+              <w:t xml:space="preserve">9 Years as </w:t>
+            </w:r>
             <w:r>
               <w:t>Lead Programmer</w:t>
             </w:r>

</xml_diff>

<commit_message>
add education, breakdown time at positions
</commit_message>
<xml_diff>
--- a/public/resume/jasonrushton.resume.docx
+++ b/public/resume/jasonrushton.resume.docx
@@ -2,11 +2,10 @@
 <file path=word/document.xml><?xml version="1.0" encoding="utf-8"?>
 <w:document xmlns:wpc="http://schemas.microsoft.com/office/word/2010/wordprocessingCanvas" xmlns:mc="http://schemas.openxmlformats.org/markup-compatibility/2006" xmlns:o="urn:schemas-microsoft-com:office:office" xmlns:r="http://schemas.openxmlformats.org/officeDocument/2006/relationships" xmlns:m="http://schemas.openxmlformats.org/officeDocument/2006/math" xmlns:v="urn:schemas-microsoft-com:vml" xmlns:wp14="http://schemas.microsoft.com/office/word/2010/wordprocessingDrawing" xmlns:wp="http://schemas.openxmlformats.org/drawingml/2006/wordprocessingDrawing" xmlns:w10="urn:schemas-microsoft-com:office:word" xmlns:w="http://schemas.openxmlformats.org/wordprocessingml/2006/main" xmlns:w14="http://schemas.microsoft.com/office/word/2010/wordml" xmlns:w15="http://schemas.microsoft.com/office/word/2012/wordml" xmlns:wpg="http://schemas.microsoft.com/office/word/2010/wordprocessingGroup" xmlns:wpi="http://schemas.microsoft.com/office/word/2010/wordprocessingInk" xmlns:wne="http://schemas.microsoft.com/office/word/2006/wordml" xmlns:wps="http://schemas.microsoft.com/office/word/2010/wordprocessingShape" mc:Ignorable="w14 w15 wp14">
   <w:body>
-    <w:p/>
     <w:tbl>
       <w:tblPr>
         <w:tblStyle w:val="TableGrid"/>
-        <w:tblpPr w:leftFromText="180" w:rightFromText="180" w:vertAnchor="page" w:horzAnchor="margin" w:tblpXSpec="center" w:tblpY="2116"/>
+        <w:tblpPr w:leftFromText="180" w:rightFromText="180" w:vertAnchor="page" w:horzAnchor="margin" w:tblpXSpec="center" w:tblpY="1846"/>
         <w:tblW w:w="0" w:type="auto"/>
         <w:tblBorders>
           <w:top w:val="none" w:sz="0" w:space="0" w:color="auto"/>
@@ -19,29 +18,21 @@
         <w:tblLook w:val="04A0" w:firstRow="1" w:lastRow="0" w:firstColumn="1" w:lastColumn="0" w:noHBand="0" w:noVBand="1"/>
       </w:tblPr>
       <w:tblGrid>
-        <w:gridCol w:w="10800"/>
+        <w:gridCol w:w="10890"/>
       </w:tblGrid>
       <w:tr>
         <w:trPr>
-          <w:trHeight w:val="12420"/>
+          <w:trHeight w:val="13305"/>
         </w:trPr>
         <w:tc>
           <w:tcPr>
-            <w:tcW w:w="10800" w:type="dxa"/>
+            <w:tcW w:w="10890" w:type="dxa"/>
           </w:tcPr>
           <w:p>
             <w:pPr>
               <w:pStyle w:val="Heading2"/>
               <w:outlineLvl w:val="1"/>
             </w:pPr>
-          </w:p>
-          <w:p>
-            <w:pPr>
-              <w:pStyle w:val="Heading2"/>
-              <w:outlineLvl w:val="1"/>
-            </w:pPr>
-            <w:bookmarkStart w:id="0" w:name="_GoBack"/>
-            <w:bookmarkEnd w:id="0"/>
             <w:r>
               <w:t>Overview</w:t>
             </w:r>
@@ -61,10 +52,9 @@
           <w:p/>
           <w:p>
             <w:r>
-              <w:t>As a developer who enjoys front-end work, web development is in an incredibly exciting place. With the rise of client side SPA frameworks like React and Angular, alongside running Node on the server and for tooling, I have great hope for the future of building web based applications.</w:t>
+              <w:t xml:space="preserve">As a developer who enjoys front-end work, web development is in an incredibly exciting place. With the rise of client side SPA frameworks like React and Angular, alongside running Node on the server and for tooling, I have great hope for the future of building web based applications. </w:t>
             </w:r>
           </w:p>
-          <w:p/>
           <w:p/>
           <w:p>
             <w:pPr>
@@ -79,6 +69,7 @@
             <w:tblPr>
               <w:tblStyle w:val="TableGrid"/>
               <w:tblW w:w="0" w:type="auto"/>
+              <w:tblInd w:w="1" w:type="dxa"/>
               <w:tblBorders>
                 <w:top w:val="none" w:sz="0" w:space="0" w:color="auto"/>
                 <w:left w:val="none" w:sz="0" w:space="0" w:color="auto"/>
@@ -90,18 +81,21 @@
               <w:tblLook w:val="04A0" w:firstRow="1" w:lastRow="0" w:firstColumn="1" w:lastColumn="0" w:noHBand="0" w:noVBand="1"/>
             </w:tblPr>
             <w:tblGrid>
-              <w:gridCol w:w="5287"/>
-              <w:gridCol w:w="5287"/>
+              <w:gridCol w:w="5331"/>
+              <w:gridCol w:w="5331"/>
             </w:tblGrid>
             <w:tr>
+              <w:trPr>
+                <w:trHeight w:val="1655"/>
+              </w:trPr>
               <w:tc>
                 <w:tcPr>
-                  <w:tcW w:w="5287" w:type="dxa"/>
+                  <w:tcW w:w="5331" w:type="dxa"/>
                 </w:tcPr>
                 <w:p>
                   <w:pPr>
                     <w:pStyle w:val="Heading3"/>
-                    <w:framePr w:hSpace="180" w:wrap="around" w:vAnchor="page" w:hAnchor="margin" w:xAlign="center" w:y="2116"/>
+                    <w:framePr w:hSpace="180" w:wrap="around" w:vAnchor="page" w:hAnchor="margin" w:xAlign="center" w:y="1846"/>
                     <w:outlineLvl w:val="2"/>
                   </w:pPr>
                   <w:proofErr w:type="spellStart"/>
@@ -112,7 +106,7 @@
                 </w:p>
                 <w:p>
                   <w:pPr>
-                    <w:framePr w:hSpace="180" w:wrap="around" w:vAnchor="page" w:hAnchor="margin" w:xAlign="center" w:y="2116"/>
+                    <w:framePr w:hSpace="180" w:wrap="around" w:vAnchor="page" w:hAnchor="margin" w:xAlign="center" w:y="1846"/>
                     <w:rPr>
                       <w:sz w:val="16"/>
                     </w:rPr>
@@ -126,7 +120,7 @@
                 </w:p>
                 <w:p>
                   <w:pPr>
-                    <w:framePr w:hSpace="180" w:wrap="around" w:vAnchor="page" w:hAnchor="margin" w:xAlign="center" w:y="2116"/>
+                    <w:framePr w:hSpace="180" w:wrap="around" w:vAnchor="page" w:hAnchor="margin" w:xAlign="center" w:y="1846"/>
                     <w:rPr>
                       <w:sz w:val="16"/>
                     </w:rPr>
@@ -168,7 +162,7 @@
                 </w:p>
                 <w:p>
                   <w:pPr>
-                    <w:framePr w:hSpace="180" w:wrap="around" w:vAnchor="page" w:hAnchor="margin" w:xAlign="center" w:y="2116"/>
+                    <w:framePr w:hSpace="180" w:wrap="around" w:vAnchor="page" w:hAnchor="margin" w:xAlign="center" w:y="1846"/>
                     <w:rPr>
                       <w:sz w:val="16"/>
                     </w:rPr>
@@ -182,7 +176,7 @@
                 </w:p>
                 <w:p>
                   <w:pPr>
-                    <w:framePr w:hSpace="180" w:wrap="around" w:vAnchor="page" w:hAnchor="margin" w:xAlign="center" w:y="2116"/>
+                    <w:framePr w:hSpace="180" w:wrap="around" w:vAnchor="page" w:hAnchor="margin" w:xAlign="center" w:y="1846"/>
                     <w:rPr>
                       <w:sz w:val="16"/>
                     </w:rPr>
@@ -218,7 +212,7 @@
                 </w:p>
                 <w:p>
                   <w:pPr>
-                    <w:framePr w:hSpace="180" w:wrap="around" w:vAnchor="page" w:hAnchor="margin" w:xAlign="center" w:y="2116"/>
+                    <w:framePr w:hSpace="180" w:wrap="around" w:vAnchor="page" w:hAnchor="margin" w:xAlign="center" w:y="1846"/>
                     <w:rPr>
                       <w:sz w:val="16"/>
                     </w:rPr>
@@ -246,7 +240,7 @@
                 </w:p>
                 <w:p>
                   <w:pPr>
-                    <w:framePr w:hSpace="180" w:wrap="around" w:vAnchor="page" w:hAnchor="margin" w:xAlign="center" w:y="2116"/>
+                    <w:framePr w:hSpace="180" w:wrap="around" w:vAnchor="page" w:hAnchor="margin" w:xAlign="center" w:y="1846"/>
                     <w:rPr>
                       <w:sz w:val="16"/>
                     </w:rPr>
@@ -269,12 +263,12 @@
               </w:tc>
               <w:tc>
                 <w:tcPr>
-                  <w:tcW w:w="5287" w:type="dxa"/>
+                  <w:tcW w:w="5331" w:type="dxa"/>
                 </w:tcPr>
                 <w:p>
                   <w:pPr>
                     <w:pStyle w:val="Heading3"/>
-                    <w:framePr w:hSpace="180" w:wrap="around" w:vAnchor="page" w:hAnchor="margin" w:xAlign="center" w:y="2116"/>
+                    <w:framePr w:hSpace="180" w:wrap="around" w:vAnchor="page" w:hAnchor="margin" w:xAlign="center" w:y="1846"/>
                     <w:outlineLvl w:val="2"/>
                   </w:pPr>
                   <w:r>
@@ -289,15 +283,15 @@
                 </w:p>
                 <w:p>
                   <w:pPr>
-                    <w:framePr w:hSpace="180" w:wrap="around" w:vAnchor="page" w:hAnchor="margin" w:xAlign="center" w:y="2116"/>
-                    <w:rPr>
-                      <w:sz w:val="16"/>
-                    </w:rPr>
-                  </w:pPr>
-                </w:p>
-                <w:p>
-                  <w:pPr>
-                    <w:framePr w:hSpace="180" w:wrap="around" w:vAnchor="page" w:hAnchor="margin" w:xAlign="center" w:y="2116"/>
+                    <w:framePr w:hSpace="180" w:wrap="around" w:vAnchor="page" w:hAnchor="margin" w:xAlign="center" w:y="1846"/>
+                    <w:rPr>
+                      <w:sz w:val="16"/>
+                    </w:rPr>
+                  </w:pPr>
+                </w:p>
+                <w:p>
+                  <w:pPr>
+                    <w:framePr w:hSpace="180" w:wrap="around" w:vAnchor="page" w:hAnchor="margin" w:xAlign="center" w:y="1846"/>
                     <w:rPr>
                       <w:sz w:val="16"/>
                     </w:rPr>
@@ -325,7 +319,7 @@
                 </w:p>
                 <w:p>
                   <w:pPr>
-                    <w:framePr w:hSpace="180" w:wrap="around" w:vAnchor="page" w:hAnchor="margin" w:xAlign="center" w:y="2116"/>
+                    <w:framePr w:hSpace="180" w:wrap="around" w:vAnchor="page" w:hAnchor="margin" w:xAlign="center" w:y="1846"/>
                     <w:rPr>
                       <w:sz w:val="16"/>
                     </w:rPr>
@@ -348,13 +342,16 @@
               </w:tc>
             </w:tr>
             <w:tr>
+              <w:trPr>
+                <w:trHeight w:val="1655"/>
+              </w:trPr>
               <w:tc>
                 <w:tcPr>
-                  <w:tcW w:w="5287" w:type="dxa"/>
+                  <w:tcW w:w="5331" w:type="dxa"/>
                 </w:tcPr>
                 <w:p>
                   <w:pPr>
-                    <w:framePr w:hSpace="180" w:wrap="around" w:vAnchor="page" w:hAnchor="margin" w:xAlign="center" w:y="2116"/>
+                    <w:framePr w:hSpace="180" w:wrap="around" w:vAnchor="page" w:hAnchor="margin" w:xAlign="center" w:y="1846"/>
                     <w:rPr>
                       <w:sz w:val="16"/>
                     </w:rPr>
@@ -363,7 +360,7 @@
                 <w:p>
                   <w:pPr>
                     <w:pStyle w:val="Heading3"/>
-                    <w:framePr w:hSpace="180" w:wrap="around" w:vAnchor="page" w:hAnchor="margin" w:xAlign="center" w:y="2116"/>
+                    <w:framePr w:hSpace="180" w:wrap="around" w:vAnchor="page" w:hAnchor="margin" w:xAlign="center" w:y="1846"/>
                     <w:outlineLvl w:val="2"/>
                   </w:pPr>
                   <w:r>
@@ -372,7 +369,7 @@
                 </w:p>
                 <w:p>
                   <w:pPr>
-                    <w:framePr w:hSpace="180" w:wrap="around" w:vAnchor="page" w:hAnchor="margin" w:xAlign="center" w:y="2116"/>
+                    <w:framePr w:hSpace="180" w:wrap="around" w:vAnchor="page" w:hAnchor="margin" w:xAlign="center" w:y="1846"/>
                     <w:rPr>
                       <w:sz w:val="16"/>
                     </w:rPr>
@@ -398,7 +395,7 @@
                 </w:p>
                 <w:p>
                   <w:pPr>
-                    <w:framePr w:hSpace="180" w:wrap="around" w:vAnchor="page" w:hAnchor="margin" w:xAlign="center" w:y="2116"/>
+                    <w:framePr w:hSpace="180" w:wrap="around" w:vAnchor="page" w:hAnchor="margin" w:xAlign="center" w:y="1846"/>
                     <w:rPr>
                       <w:sz w:val="16"/>
                     </w:rPr>
@@ -432,7 +429,7 @@
                 </w:p>
                 <w:p>
                   <w:pPr>
-                    <w:framePr w:hSpace="180" w:wrap="around" w:vAnchor="page" w:hAnchor="margin" w:xAlign="center" w:y="2116"/>
+                    <w:framePr w:hSpace="180" w:wrap="around" w:vAnchor="page" w:hAnchor="margin" w:xAlign="center" w:y="1846"/>
                     <w:rPr>
                       <w:sz w:val="16"/>
                     </w:rPr>
@@ -486,7 +483,7 @@
                 </w:p>
                 <w:p>
                   <w:pPr>
-                    <w:framePr w:hSpace="180" w:wrap="around" w:vAnchor="page" w:hAnchor="margin" w:xAlign="center" w:y="2116"/>
+                    <w:framePr w:hSpace="180" w:wrap="around" w:vAnchor="page" w:hAnchor="margin" w:xAlign="center" w:y="1846"/>
                     <w:rPr>
                       <w:sz w:val="16"/>
                     </w:rPr>
@@ -538,7 +535,7 @@
                 </w:p>
                 <w:p>
                   <w:pPr>
-                    <w:framePr w:hSpace="180" w:wrap="around" w:vAnchor="page" w:hAnchor="margin" w:xAlign="center" w:y="2116"/>
+                    <w:framePr w:hSpace="180" w:wrap="around" w:vAnchor="page" w:hAnchor="margin" w:xAlign="center" w:y="1846"/>
                     <w:rPr>
                       <w:sz w:val="16"/>
                     </w:rPr>
@@ -585,11 +582,11 @@
               </w:tc>
               <w:tc>
                 <w:tcPr>
-                  <w:tcW w:w="5287" w:type="dxa"/>
+                  <w:tcW w:w="5331" w:type="dxa"/>
                 </w:tcPr>
                 <w:p>
                   <w:pPr>
-                    <w:framePr w:hSpace="180" w:wrap="around" w:vAnchor="page" w:hAnchor="margin" w:xAlign="center" w:y="2116"/>
+                    <w:framePr w:hSpace="180" w:wrap="around" w:vAnchor="page" w:hAnchor="margin" w:xAlign="center" w:y="1846"/>
                     <w:rPr>
                       <w:sz w:val="16"/>
                     </w:rPr>
@@ -598,7 +595,7 @@
                 <w:p>
                   <w:pPr>
                     <w:pStyle w:val="Heading3"/>
-                    <w:framePr w:hSpace="180" w:wrap="around" w:vAnchor="page" w:hAnchor="margin" w:xAlign="center" w:y="2116"/>
+                    <w:framePr w:hSpace="180" w:wrap="around" w:vAnchor="page" w:hAnchor="margin" w:xAlign="center" w:y="1846"/>
                     <w:outlineLvl w:val="2"/>
                   </w:pPr>
                   <w:r>
@@ -607,7 +604,7 @@
                 </w:p>
                 <w:p>
                   <w:pPr>
-                    <w:framePr w:hSpace="180" w:wrap="around" w:vAnchor="page" w:hAnchor="margin" w:xAlign="center" w:y="2116"/>
+                    <w:framePr w:hSpace="180" w:wrap="around" w:vAnchor="page" w:hAnchor="margin" w:xAlign="center" w:y="1846"/>
                     <w:rPr>
                       <w:sz w:val="16"/>
                     </w:rPr>
@@ -633,7 +630,7 @@
                 </w:p>
                 <w:p>
                   <w:pPr>
-                    <w:framePr w:hSpace="180" w:wrap="around" w:vAnchor="page" w:hAnchor="margin" w:xAlign="center" w:y="2116"/>
+                    <w:framePr w:hSpace="180" w:wrap="around" w:vAnchor="page" w:hAnchor="margin" w:xAlign="center" w:y="1846"/>
                     <w:rPr>
                       <w:sz w:val="16"/>
                     </w:rPr>
@@ -659,7 +656,7 @@
                 </w:p>
                 <w:p>
                   <w:pPr>
-                    <w:framePr w:hSpace="180" w:wrap="around" w:vAnchor="page" w:hAnchor="margin" w:xAlign="center" w:y="2116"/>
+                    <w:framePr w:hSpace="180" w:wrap="around" w:vAnchor="page" w:hAnchor="margin" w:xAlign="center" w:y="1846"/>
                     <w:rPr>
                       <w:sz w:val="16"/>
                     </w:rPr>
@@ -698,13 +695,16 @@
               </w:tc>
             </w:tr>
             <w:tr>
+              <w:trPr>
+                <w:trHeight w:val="1205"/>
+              </w:trPr>
               <w:tc>
                 <w:tcPr>
-                  <w:tcW w:w="5287" w:type="dxa"/>
+                  <w:tcW w:w="5331" w:type="dxa"/>
                 </w:tcPr>
                 <w:p>
                   <w:pPr>
-                    <w:framePr w:hSpace="180" w:wrap="around" w:vAnchor="page" w:hAnchor="margin" w:xAlign="center" w:y="2116"/>
+                    <w:framePr w:hSpace="180" w:wrap="around" w:vAnchor="page" w:hAnchor="margin" w:xAlign="center" w:y="1846"/>
                     <w:rPr>
                       <w:sz w:val="16"/>
                     </w:rPr>
@@ -713,7 +713,7 @@
                 <w:p>
                   <w:pPr>
                     <w:pStyle w:val="Heading3"/>
-                    <w:framePr w:hSpace="180" w:wrap="around" w:vAnchor="page" w:hAnchor="margin" w:xAlign="center" w:y="2116"/>
+                    <w:framePr w:hSpace="180" w:wrap="around" w:vAnchor="page" w:hAnchor="margin" w:xAlign="center" w:y="1846"/>
                     <w:outlineLvl w:val="2"/>
                   </w:pPr>
                   <w:r>
@@ -722,7 +722,7 @@
                 </w:p>
                 <w:p>
                   <w:pPr>
-                    <w:framePr w:hSpace="180" w:wrap="around" w:vAnchor="page" w:hAnchor="margin" w:xAlign="center" w:y="2116"/>
+                    <w:framePr w:hSpace="180" w:wrap="around" w:vAnchor="page" w:hAnchor="margin" w:xAlign="center" w:y="1846"/>
                     <w:rPr>
                       <w:sz w:val="16"/>
                     </w:rPr>
@@ -786,7 +786,7 @@
                 </w:p>
                 <w:p>
                   <w:pPr>
-                    <w:framePr w:hSpace="180" w:wrap="around" w:vAnchor="page" w:hAnchor="margin" w:xAlign="center" w:y="2116"/>
+                    <w:framePr w:hSpace="180" w:wrap="around" w:vAnchor="page" w:hAnchor="margin" w:xAlign="center" w:y="1846"/>
                   </w:pPr>
                   <w:r>
                     <w:rPr>
@@ -834,11 +834,11 @@
               </w:tc>
               <w:tc>
                 <w:tcPr>
-                  <w:tcW w:w="5287" w:type="dxa"/>
+                  <w:tcW w:w="5331" w:type="dxa"/>
                 </w:tcPr>
                 <w:p>
                   <w:pPr>
-                    <w:framePr w:hSpace="180" w:wrap="around" w:vAnchor="page" w:hAnchor="margin" w:xAlign="center" w:y="2116"/>
+                    <w:framePr w:hSpace="180" w:wrap="around" w:vAnchor="page" w:hAnchor="margin" w:xAlign="center" w:y="1846"/>
                     <w:rPr>
                       <w:sz w:val="16"/>
                     </w:rPr>
@@ -847,7 +847,7 @@
                 <w:p>
                   <w:pPr>
                     <w:pStyle w:val="Heading3"/>
-                    <w:framePr w:hSpace="180" w:wrap="around" w:vAnchor="page" w:hAnchor="margin" w:xAlign="center" w:y="2116"/>
+                    <w:framePr w:hSpace="180" w:wrap="around" w:vAnchor="page" w:hAnchor="margin" w:xAlign="center" w:y="1846"/>
                     <w:outlineLvl w:val="2"/>
                   </w:pPr>
                   <w:r>
@@ -856,7 +856,7 @@
                 </w:p>
                 <w:p>
                   <w:pPr>
-                    <w:framePr w:hSpace="180" w:wrap="around" w:vAnchor="page" w:hAnchor="margin" w:xAlign="center" w:y="2116"/>
+                    <w:framePr w:hSpace="180" w:wrap="around" w:vAnchor="page" w:hAnchor="margin" w:xAlign="center" w:y="1846"/>
                   </w:pPr>
                   <w:r>
                     <w:rPr>
@@ -948,12 +948,6 @@
             <w:pPr>
               <w:pStyle w:val="smaller"/>
               <w:framePr w:hSpace="0" w:wrap="auto" w:vAnchor="margin" w:hAnchor="text" w:xAlign="left" w:yAlign="inline"/>
-            </w:pPr>
-          </w:p>
-          <w:p>
-            <w:pPr>
-              <w:pStyle w:val="Heading2"/>
-              <w:outlineLvl w:val="1"/>
             </w:pPr>
           </w:p>
           <w:p>
@@ -972,10 +966,7 @@
               <w:outlineLvl w:val="2"/>
             </w:pPr>
             <w:r>
-              <w:t xml:space="preserve">4 Years as </w:t>
-            </w:r>
-            <w:r>
-              <w:t>Owner, 2011 – Current</w:t>
+              <w:t>4 Years as Owner, 2011 – Current</w:t>
             </w:r>
           </w:p>
           <w:p>
@@ -987,15 +978,7 @@
               <w:t>I've done all site design and development, SEO optimizations, and server management. Most sites involve ongoing automated mass data importation as new data is available.</w:t>
             </w:r>
             <w:r>
-              <w:t xml:space="preserve"> Most of my time has been spent experimenting with new technology and techniques </w:t>
-            </w:r>
-            <w:proofErr w:type="gramStart"/>
-            <w:r>
-              <w:t>while  porting</w:t>
-            </w:r>
-            <w:proofErr w:type="gramEnd"/>
-            <w:r>
-              <w:t xml:space="preserve"> old applications from ColdFusion over to Node.js.</w:t>
+              <w:t xml:space="preserve"> Most of my time has been spent experimenting with new technology and techniques while porting old applications from ColdFusion over to Node.js.</w:t>
             </w:r>
           </w:p>
           <w:p>
@@ -1010,13 +993,22 @@
               <w:outlineLvl w:val="2"/>
             </w:pPr>
             <w:r>
-              <w:t xml:space="preserve">9 Years as </w:t>
+              <w:t xml:space="preserve">9 Years </w:t>
             </w:r>
             <w:r>
-              <w:t>Lead Programmer</w:t>
+              <w:t xml:space="preserve">at </w:t>
             </w:r>
             <w:r>
-              <w:t>, 2001 – 2010</w:t>
+              <w:t>Internet Marketing Firm, 2001 – 2010</w:t>
+            </w:r>
+          </w:p>
+          <w:p>
+            <w:pPr>
+              <w:pStyle w:val="smaller"/>
+              <w:framePr w:hSpace="0" w:wrap="auto" w:vAnchor="margin" w:hAnchor="text" w:xAlign="left" w:yAlign="inline"/>
+            </w:pPr>
+            <w:r>
+              <w:t xml:space="preserve"> -  1 year as designer, 2 years as developer, 6 years as lead developer</w:t>
             </w:r>
           </w:p>
           <w:p>
@@ -1030,10 +1022,68 @@
             <w:r>
               <w:t>esigned, built, and maintained all back office applications: CRM, Billing, Reporting, Marketing, and API's. I was responsible for the vast majority of the application stack, from the backend codebase, database modeling, front end design and scripting, report generation and automation, along with API creation, documentation and consumption. Assisted and supported server administrators.</w:t>
             </w:r>
+            <w:bookmarkStart w:id="0" w:name="_GoBack"/>
+            <w:bookmarkEnd w:id="0"/>
+          </w:p>
+          <w:p>
+            <w:pPr>
+              <w:pStyle w:val="smaller"/>
+              <w:framePr w:hSpace="0" w:wrap="auto" w:vAnchor="margin" w:hAnchor="text" w:xAlign="left" w:yAlign="inline"/>
+            </w:pPr>
+          </w:p>
+          <w:p>
+            <w:pPr>
+              <w:pStyle w:val="Heading2"/>
+              <w:outlineLvl w:val="1"/>
+            </w:pPr>
+            <w:r>
+              <w:t>Education</w:t>
+            </w:r>
+          </w:p>
+          <w:p>
+            <w:pPr>
+              <w:pStyle w:val="smaller"/>
+              <w:framePr w:hSpace="0" w:wrap="auto" w:vAnchor="margin" w:hAnchor="text" w:xAlign="left" w:yAlign="inline"/>
+            </w:pPr>
+          </w:p>
+          <w:p>
+            <w:pPr>
+              <w:pStyle w:val="Heading3"/>
+              <w:outlineLvl w:val="2"/>
+            </w:pPr>
+            <w:r>
+              <w:t>Dixie College, 1998 – 2000</w:t>
+            </w:r>
+          </w:p>
+          <w:p>
+            <w:pPr>
+              <w:pStyle w:val="smaller"/>
+              <w:framePr w:hSpace="0" w:wrap="auto" w:vAnchor="margin" w:hAnchor="text" w:xAlign="left" w:yAlign="inline"/>
+            </w:pPr>
+            <w:r>
+              <w:t xml:space="preserve">Full spectrum of Visual Technology related classes covering HTML, </w:t>
+            </w:r>
+            <w:proofErr w:type="spellStart"/>
+            <w:r>
+              <w:t>PhotoShop</w:t>
+            </w:r>
+            <w:proofErr w:type="spellEnd"/>
+            <w:r>
+              <w:t xml:space="preserve"> and Illustrator, as well as C++, 3d modeling, </w:t>
+            </w:r>
+            <w:proofErr w:type="spellStart"/>
+            <w:r>
+              <w:t>ShockWave</w:t>
+            </w:r>
+            <w:proofErr w:type="spellEnd"/>
+            <w:r>
+              <w:t xml:space="preserve"> and print applications</w:t>
+            </w:r>
           </w:p>
         </w:tc>
       </w:tr>
     </w:tbl>
+    <w:p/>
     <w:p/>
     <w:sectPr>
       <w:headerReference w:type="default" r:id="rId6"/>

</xml_diff>